<commit_message>
Retos: enciados reto 3 (30-39)
</commit_message>
<xml_diff>
--- a/Retos/Reto 3/Enunciados/Reto31.docx
+++ b/Retos/Reto 3/Enunciados/Reto31.docx
@@ -33,7 +33,7 @@
           <w:rFonts w:ascii="Arial" w:eastAsia="Arial" w:hAnsi="Arial" w:cs="Arial"/>
           <w:b/>
         </w:rPr>
-        <w:t>2</w:t>
+        <w:t>3</w:t>
       </w:r>
       <w:r>
         <w:rPr>
@@ -3756,8 +3756,6 @@
               <w:rPr>
                 <w:rFonts w:ascii="Arial" w:eastAsia="Arial" w:hAnsi="Arial" w:cs="Arial"/>
                 <w:b/>
-                <w:sz w:val="20"/>
-                <w:szCs w:val="20"/>
               </w:rPr>
             </w:pPr>
             <w:r>
@@ -3765,14 +3763,18 @@
                 <w:rFonts w:ascii="Arial" w:eastAsia="Arial" w:hAnsi="Arial" w:cs="Arial"/>
                 <w:b/>
               </w:rPr>
-              <w:t>FASE 2</w:t>
+              <w:t>FASE 3</w:t>
             </w:r>
           </w:p>
           <w:p>
             <w:pPr>
-              <w:pStyle w:val="LO-normal"/>
-              <w:widowControl w:val="0"/>
-              <w:jc w:val="both"/>
+              <w:spacing w:after="0" w:line="240" w:lineRule="auto"/>
+              <w:rPr>
+                <w:rFonts w:ascii="Times New Roman" w:eastAsia="Times New Roman" w:hAnsi="Times New Roman" w:cs="Times New Roman"/>
+                <w:sz w:val="24"/>
+                <w:szCs w:val="24"/>
+                <w:lang w:eastAsia="es-CO" w:bidi="ar-SA"/>
+              </w:rPr>
             </w:pPr>
           </w:p>
           <w:p>
@@ -3780,9 +3782,9 @@
               <w:spacing w:after="0" w:line="240" w:lineRule="auto"/>
               <w:jc w:val="both"/>
               <w:rPr>
-                <w:rFonts w:ascii="Times New Roman" w:eastAsia="Times New Roman" w:hAnsi="Times New Roman" w:cs="Times New Roman"/>
-                <w:sz w:val="24"/>
-                <w:szCs w:val="24"/>
+                <w:rFonts w:ascii="Arial" w:eastAsia="Times New Roman" w:hAnsi="Arial" w:cs="Arial"/>
+                <w:color w:val="000000"/>
+                <w:shd w:val="clear" w:color="auto" w:fill="FFFFFF"/>
                 <w:lang w:eastAsia="es-CO" w:bidi="ar-SA"/>
               </w:rPr>
             </w:pPr>
@@ -3800,7 +3802,7 @@
             <w:pPr>
               <w:numPr>
                 <w:ilvl w:val="0"/>
-                <w:numId w:val="4"/>
+                <w:numId w:val="5"/>
               </w:numPr>
               <w:spacing w:after="0" w:line="240" w:lineRule="auto"/>
               <w:jc w:val="both"/>
@@ -3808,6 +3810,7 @@
               <w:rPr>
                 <w:rFonts w:ascii="Arial" w:eastAsia="Times New Roman" w:hAnsi="Arial" w:cs="Arial"/>
                 <w:color w:val="000000"/>
+                <w:shd w:val="clear" w:color="auto" w:fill="FFFFFF"/>
                 <w:lang w:eastAsia="es-CO" w:bidi="ar-SA"/>
               </w:rPr>
             </w:pPr>
@@ -3816,9 +3819,18 @@
                 <w:rFonts w:ascii="Arial" w:eastAsia="Times New Roman" w:hAnsi="Arial" w:cs="Arial"/>
                 <w:color w:val="000000"/>
                 <w:shd w:val="clear" w:color="auto" w:fill="FFFFFF"/>
-                <w:lang w:eastAsia="es-CO" w:bidi="ar-SA"/>
-              </w:rPr>
-              <w:t xml:space="preserve">Implementar POO creando una clase llamada </w:t>
+                <w:lang w:bidi="ar-SA"/>
+              </w:rPr>
+              <w:t xml:space="preserve">Implementar </w:t>
+            </w:r>
+            <w:r>
+              <w:rPr>
+                <w:rFonts w:ascii="Arial" w:eastAsia="Times New Roman" w:hAnsi="Arial" w:cs="Arial"/>
+                <w:color w:val="000000"/>
+                <w:shd w:val="clear" w:color="auto" w:fill="FFFFFF"/>
+                <w:lang w:bidi="ar-SA"/>
+              </w:rPr>
+              <w:t xml:space="preserve">POO creando una super clase llamada </w:t>
             </w:r>
             <w:r>
               <w:rPr>
@@ -3827,9 +3839,72 @@
                 <w:bCs/>
                 <w:color w:val="000000"/>
                 <w:shd w:val="clear" w:color="auto" w:fill="FFFFFF"/>
+                <w:lang w:bidi="ar-SA"/>
+              </w:rPr>
+              <w:t>Persona</w:t>
+            </w:r>
+            <w:r>
+              <w:rPr>
+                <w:rFonts w:ascii="Arial" w:eastAsia="Times New Roman" w:hAnsi="Arial" w:cs="Arial"/>
+                <w:color w:val="000000"/>
+                <w:shd w:val="clear" w:color="auto" w:fill="FFFFFF"/>
+                <w:lang w:bidi="ar-SA"/>
+              </w:rPr>
+              <w:t>.</w:t>
+            </w:r>
+          </w:p>
+          <w:p>
+            <w:pPr>
+              <w:numPr>
+                <w:ilvl w:val="0"/>
+                <w:numId w:val="5"/>
+              </w:numPr>
+              <w:spacing w:after="0" w:line="240" w:lineRule="auto"/>
+              <w:jc w:val="both"/>
+              <w:textAlignment w:val="baseline"/>
+              <w:rPr>
+                <w:rFonts w:ascii="Arial" w:eastAsia="Times New Roman" w:hAnsi="Arial" w:cs="Arial"/>
+                <w:color w:val="000000"/>
                 <w:lang w:eastAsia="es-CO" w:bidi="ar-SA"/>
               </w:rPr>
-              <w:t>Persona</w:t>
+            </w:pPr>
+            <w:r>
+              <w:rPr>
+                <w:rFonts w:ascii="Arial" w:eastAsia="Times New Roman" w:hAnsi="Arial" w:cs="Arial"/>
+                <w:color w:val="000000"/>
+                <w:shd w:val="clear" w:color="auto" w:fill="FFFFFF"/>
+                <w:lang w:eastAsia="es-CO" w:bidi="ar-SA"/>
+              </w:rPr>
+              <w:t>Implementar POO creando una</w:t>
+            </w:r>
+            <w:r>
+              <w:rPr>
+                <w:rFonts w:ascii="Arial" w:eastAsia="Times New Roman" w:hAnsi="Arial" w:cs="Arial"/>
+                <w:color w:val="000000"/>
+                <w:shd w:val="clear" w:color="auto" w:fill="FFFFFF"/>
+                <w:lang w:eastAsia="es-CO" w:bidi="ar-SA"/>
+              </w:rPr>
+              <w:t xml:space="preserve"> sub</w:t>
+            </w:r>
+            <w:r>
+              <w:rPr>
+                <w:rFonts w:ascii="Arial" w:eastAsia="Times New Roman" w:hAnsi="Arial" w:cs="Arial"/>
+                <w:color w:val="000000"/>
+                <w:shd w:val="clear" w:color="auto" w:fill="FFFFFF"/>
+                <w:lang w:eastAsia="es-CO" w:bidi="ar-SA"/>
+              </w:rPr>
+              <w:t xml:space="preserve">clase llamada </w:t>
+            </w:r>
+            <w:r>
+              <w:rPr>
+                <w:rFonts w:ascii="Arial" w:eastAsia="Times New Roman" w:hAnsi="Arial" w:cs="Arial"/>
+                <w:b/>
+                <w:bCs/>
+                <w:color w:val="000000"/>
+                <w:shd w:val="clear" w:color="auto" w:fill="FFFFFF"/>
+                <w:lang w:eastAsia="es-CO" w:bidi="ar-SA"/>
+              </w:rPr>
+              <w:t>Estudiante</w:t>
             </w:r>
             <w:r>
               <w:rPr>
@@ -3874,7 +3949,18 @@
                 <w:shd w:val="clear" w:color="auto" w:fill="FFFFFF"/>
                 <w:lang w:eastAsia="es-CO" w:bidi="ar-SA"/>
               </w:rPr>
-              <w:t xml:space="preserve">Persona </w:t>
+              <w:t>Estudiante</w:t>
+            </w:r>
+            <w:r>
+              <w:rPr>
+                <w:rFonts w:ascii="Arial" w:eastAsia="Times New Roman" w:hAnsi="Arial" w:cs="Arial"/>
+                <w:b/>
+                <w:bCs/>
+                <w:color w:val="000000"/>
+                <w:shd w:val="clear" w:color="auto" w:fill="FFFFFF"/>
+                <w:lang w:eastAsia="es-CO" w:bidi="ar-SA"/>
+              </w:rPr>
+              <w:t xml:space="preserve"> </w:t>
             </w:r>
             <w:r>
               <w:rPr>
@@ -3932,7 +4018,7 @@
             <w:pPr>
               <w:numPr>
                 <w:ilvl w:val="0"/>
-                <w:numId w:val="4"/>
+                <w:numId w:val="5"/>
               </w:numPr>
               <w:spacing w:after="0" w:line="240" w:lineRule="auto"/>
               <w:jc w:val="both"/>
@@ -3959,7 +4045,7 @@
                 <w:shd w:val="clear" w:color="auto" w:fill="FFFFFF"/>
                 <w:lang w:eastAsia="es-CO" w:bidi="ar-SA"/>
               </w:rPr>
-              <w:t>reto2</w:t>
+              <w:t>reto3</w:t>
             </w:r>
             <w:r>
               <w:rPr>
@@ -3968,7 +4054,61 @@
                 <w:shd w:val="clear" w:color="auto" w:fill="FFFFFF"/>
                 <w:lang w:eastAsia="es-CO" w:bidi="ar-SA"/>
               </w:rPr>
-              <w:t xml:space="preserve"> en donde se encuentre el método principal de ejecución del programa, y en la cual se instancien los objetos de tipo </w:t>
+              <w:t xml:space="preserve"> en donde se encuentre el método principal de ejecución del programa, y en la cual se instancie</w:t>
+            </w:r>
+            <w:r>
+              <w:rPr>
+                <w:rFonts w:ascii="Arial" w:eastAsia="Times New Roman" w:hAnsi="Arial" w:cs="Arial"/>
+                <w:color w:val="000000"/>
+                <w:shd w:val="clear" w:color="auto" w:fill="FFFFFF"/>
+                <w:lang w:eastAsia="es-CO" w:bidi="ar-SA"/>
+              </w:rPr>
+              <w:t>n</w:t>
+            </w:r>
+            <w:r>
+              <w:rPr>
+                <w:rFonts w:ascii="Arial" w:eastAsia="Times New Roman" w:hAnsi="Arial" w:cs="Arial"/>
+                <w:color w:val="000000"/>
+                <w:shd w:val="clear" w:color="auto" w:fill="FFFFFF"/>
+                <w:lang w:eastAsia="es-CO" w:bidi="ar-SA"/>
+              </w:rPr>
+              <w:t xml:space="preserve"> </w:t>
+            </w:r>
+            <w:r>
+              <w:rPr>
+                <w:rFonts w:ascii="Arial" w:eastAsia="Times New Roman" w:hAnsi="Arial" w:cs="Arial"/>
+                <w:color w:val="000000"/>
+                <w:shd w:val="clear" w:color="auto" w:fill="FFFFFF"/>
+                <w:lang w:eastAsia="es-CO" w:bidi="ar-SA"/>
+              </w:rPr>
+              <w:t>los</w:t>
+            </w:r>
+            <w:r>
+              <w:rPr>
+                <w:rFonts w:ascii="Arial" w:eastAsia="Times New Roman" w:hAnsi="Arial" w:cs="Arial"/>
+                <w:color w:val="000000"/>
+                <w:shd w:val="clear" w:color="auto" w:fill="FFFFFF"/>
+                <w:lang w:eastAsia="es-CO" w:bidi="ar-SA"/>
+              </w:rPr>
+              <w:t xml:space="preserve"> objeto</w:t>
+            </w:r>
+            <w:r>
+              <w:rPr>
+                <w:rFonts w:ascii="Arial" w:eastAsia="Times New Roman" w:hAnsi="Arial" w:cs="Arial"/>
+                <w:color w:val="000000"/>
+                <w:shd w:val="clear" w:color="auto" w:fill="FFFFFF"/>
+                <w:lang w:eastAsia="es-CO" w:bidi="ar-SA"/>
+              </w:rPr>
+              <w:t>s</w:t>
+            </w:r>
+            <w:r>
+              <w:rPr>
+                <w:rFonts w:ascii="Arial" w:eastAsia="Times New Roman" w:hAnsi="Arial" w:cs="Arial"/>
+                <w:color w:val="000000"/>
+                <w:shd w:val="clear" w:color="auto" w:fill="FFFFFF"/>
+                <w:lang w:eastAsia="es-CO" w:bidi="ar-SA"/>
+              </w:rPr>
+              <w:t xml:space="preserve"> de tipo </w:t>
             </w:r>
             <w:r>
               <w:rPr>
@@ -3979,7 +4119,7 @@
                 <w:shd w:val="clear" w:color="auto" w:fill="FFFFFF"/>
                 <w:lang w:eastAsia="es-CO" w:bidi="ar-SA"/>
               </w:rPr>
-              <w:t>Persona</w:t>
+              <w:t>Estudiante</w:t>
             </w:r>
             <w:r>
               <w:rPr>
@@ -3995,7 +4135,7 @@
             <w:pPr>
               <w:numPr>
                 <w:ilvl w:val="0"/>
-                <w:numId w:val="4"/>
+                <w:numId w:val="5"/>
               </w:numPr>
               <w:spacing w:after="0" w:line="240" w:lineRule="auto"/>
               <w:jc w:val="both"/>
@@ -4015,9 +4155,9 @@
           </w:p>
           <w:p>
             <w:pPr>
-              <w:pStyle w:val="LO-normal"/>
-              <w:widowControl w:val="0"/>
+              <w:spacing w:after="0" w:line="240" w:lineRule="auto"/>
               <w:jc w:val="both"/>
+              <w:textAlignment w:val="baseline"/>
               <w:rPr>
                 <w:rFonts w:ascii="Arial" w:eastAsia="Arial" w:hAnsi="Arial" w:cs="Arial"/>
               </w:rPr>
@@ -4025,14 +4165,428 @@
           </w:p>
           <w:p>
             <w:pPr>
-              <w:pStyle w:val="LO-normal"/>
-              <w:widowControl w:val="0"/>
-              <w:ind w:left="720"/>
+              <w:spacing w:after="0" w:line="240" w:lineRule="auto"/>
               <w:jc w:val="both"/>
+              <w:textAlignment w:val="baseline"/>
               <w:rPr>
                 <w:rFonts w:ascii="Arial" w:eastAsia="Arial" w:hAnsi="Arial" w:cs="Arial"/>
               </w:rPr>
             </w:pPr>
+            <w:r>
+              <w:rPr>
+                <w:rFonts w:ascii="Arial" w:eastAsia="Arial" w:hAnsi="Arial" w:cs="Arial"/>
+              </w:rPr>
+              <w:t>Adicionalmente deberá diseñar una interfaz de usuario por medio de la cual se ingresen los datos al programa cuyos requerimientos mínimos son:</w:t>
+            </w:r>
+          </w:p>
+          <w:p>
+            <w:pPr>
+              <w:pStyle w:val="Prrafodelista"/>
+              <w:numPr>
+                <w:ilvl w:val="0"/>
+                <w:numId w:val="6"/>
+              </w:numPr>
+              <w:spacing w:line="240" w:lineRule="auto"/>
+              <w:jc w:val="both"/>
+              <w:textAlignment w:val="baseline"/>
+              <w:rPr>
+                <w:rFonts w:eastAsia="Times New Roman"/>
+                <w:color w:val="000000"/>
+                <w:lang w:val="pt-BR" w:bidi="ar-SA"/>
+              </w:rPr>
+            </w:pPr>
+            <w:r>
+              <w:rPr>
+                <w:rFonts w:eastAsia="Times New Roman"/>
+                <w:color w:val="000000"/>
+                <w:lang w:val="pt-BR" w:bidi="ar-SA"/>
+              </w:rPr>
+              <w:t xml:space="preserve">Utilizar campos de texto para </w:t>
+            </w:r>
+            <w:r>
+              <w:rPr>
+                <w:rFonts w:eastAsia="Times New Roman"/>
+                <w:color w:val="000000"/>
+                <w:lang w:val="pt-BR" w:bidi="ar-SA"/>
+              </w:rPr>
+              <w:t>ingressar los datos.</w:t>
+            </w:r>
+          </w:p>
+          <w:p>
+            <w:pPr>
+              <w:pStyle w:val="Prrafodelista"/>
+              <w:numPr>
+                <w:ilvl w:val="0"/>
+                <w:numId w:val="6"/>
+              </w:numPr>
+              <w:spacing w:line="240" w:lineRule="auto"/>
+              <w:jc w:val="both"/>
+              <w:textAlignment w:val="baseline"/>
+              <w:rPr>
+                <w:rFonts w:eastAsia="Times New Roman"/>
+                <w:color w:val="000000"/>
+                <w:lang w:val="es-CO" w:bidi="ar-SA"/>
+              </w:rPr>
+            </w:pPr>
+            <w:r>
+              <w:rPr>
+                <w:rFonts w:eastAsia="Times New Roman"/>
+                <w:color w:val="000000"/>
+                <w:lang w:val="es-CO" w:bidi="ar-SA"/>
+              </w:rPr>
+              <w:t>Utilizar labels para identificar correctamente las en</w:t>
+            </w:r>
+            <w:r>
+              <w:rPr>
+                <w:rFonts w:eastAsia="Times New Roman"/>
+                <w:color w:val="000000"/>
+                <w:lang w:val="es-CO" w:bidi="ar-SA"/>
+              </w:rPr>
+              <w:t>tradas o cualquier información que se desee brindar.</w:t>
+            </w:r>
+          </w:p>
+          <w:p>
+            <w:pPr>
+              <w:pStyle w:val="Prrafodelista"/>
+              <w:numPr>
+                <w:ilvl w:val="0"/>
+                <w:numId w:val="6"/>
+              </w:numPr>
+              <w:spacing w:line="240" w:lineRule="auto"/>
+              <w:jc w:val="both"/>
+              <w:textAlignment w:val="baseline"/>
+              <w:rPr>
+                <w:rFonts w:eastAsia="Times New Roman"/>
+                <w:color w:val="000000"/>
+                <w:lang w:val="es-CO" w:bidi="ar-SA"/>
+              </w:rPr>
+            </w:pPr>
+            <w:r>
+              <w:rPr>
+                <w:rFonts w:eastAsia="Times New Roman"/>
+                <w:color w:val="000000"/>
+                <w:lang w:val="es-CO" w:bidi="ar-SA"/>
+              </w:rPr>
+              <w:t>Utilizar botones para procesar los datos ingresados.</w:t>
+            </w:r>
+          </w:p>
+          <w:p>
+            <w:pPr>
+              <w:spacing w:line="240" w:lineRule="auto"/>
+              <w:jc w:val="both"/>
+              <w:textAlignment w:val="baseline"/>
+              <w:rPr>
+                <w:rFonts w:eastAsia="Times New Roman"/>
+                <w:color w:val="000000"/>
+                <w:lang w:bidi="ar-SA"/>
+              </w:rPr>
+            </w:pPr>
+          </w:p>
+          <w:p>
+            <w:pPr>
+              <w:spacing w:line="240" w:lineRule="auto"/>
+              <w:jc w:val="both"/>
+              <w:textAlignment w:val="baseline"/>
+              <w:rPr>
+                <w:rFonts w:ascii="Arial" w:eastAsia="Times New Roman" w:hAnsi="Arial" w:cs="Arial"/>
+                <w:color w:val="000000"/>
+                <w:lang w:eastAsia="es-CO" w:bidi="ar-SA"/>
+              </w:rPr>
+            </w:pPr>
+            <w:r>
+              <w:rPr>
+                <w:rFonts w:ascii="Arial" w:eastAsia="Times New Roman" w:hAnsi="Arial" w:cs="Arial"/>
+                <w:noProof/>
+                <w:color w:val="000000"/>
+                <w:lang w:eastAsia="es-CO" w:bidi="ar-SA"/>
+              </w:rPr>
+              <w:lastRenderedPageBreak/>
+              <w:drawing>
+                <wp:anchor distT="0" distB="0" distL="114300" distR="114300" simplePos="0" relativeHeight="251659264" behindDoc="0" locked="0" layoutInCell="1" allowOverlap="1" wp14:anchorId="180455F2" wp14:editId="7961EAAB">
+                  <wp:simplePos x="0" y="0"/>
+                  <wp:positionH relativeFrom="column">
+                    <wp:posOffset>139065</wp:posOffset>
+                  </wp:positionH>
+                  <wp:positionV relativeFrom="paragraph">
+                    <wp:posOffset>248920</wp:posOffset>
+                  </wp:positionV>
+                  <wp:extent cx="4905375" cy="4210050"/>
+                  <wp:effectExtent l="0" t="0" r="9525" b="0"/>
+                  <wp:wrapSquare wrapText="bothSides"/>
+                  <wp:docPr id="1" name="Imagen 1"/>
+                  <wp:cNvGraphicFramePr>
+                    <a:graphicFrameLocks xmlns:a="http://schemas.openxmlformats.org/drawingml/2006/main" noChangeAspect="1"/>
+                  </wp:cNvGraphicFramePr>
+                  <a:graphic xmlns:a="http://schemas.openxmlformats.org/drawingml/2006/main">
+                    <a:graphicData uri="http://schemas.openxmlformats.org/drawingml/2006/picture">
+                      <pic:pic xmlns:pic="http://schemas.openxmlformats.org/drawingml/2006/picture">
+                        <pic:nvPicPr>
+                          <pic:cNvPr id="1" name=""/>
+                          <pic:cNvPicPr/>
+                        </pic:nvPicPr>
+                        <pic:blipFill>
+                          <a:blip r:embed="rId8">
+                            <a:extLst>
+                              <a:ext uri="{28A0092B-C50C-407E-A947-70E740481C1C}">
+                                <a14:useLocalDpi xmlns:a14="http://schemas.microsoft.com/office/drawing/2010/main" val="0"/>
+                              </a:ext>
+                            </a:extLst>
+                          </a:blip>
+                          <a:stretch>
+                            <a:fillRect/>
+                          </a:stretch>
+                        </pic:blipFill>
+                        <pic:spPr>
+                          <a:xfrm>
+                            <a:off x="0" y="0"/>
+                            <a:ext cx="4905375" cy="4210050"/>
+                          </a:xfrm>
+                          <a:prstGeom prst="rect">
+                            <a:avLst/>
+                          </a:prstGeom>
+                        </pic:spPr>
+                      </pic:pic>
+                    </a:graphicData>
+                  </a:graphic>
+                  <wp14:sizeRelH relativeFrom="page">
+                    <wp14:pctWidth>0</wp14:pctWidth>
+                  </wp14:sizeRelH>
+                  <wp14:sizeRelV relativeFrom="page">
+                    <wp14:pctHeight>0</wp14:pctHeight>
+                  </wp14:sizeRelV>
+                </wp:anchor>
+              </w:drawing>
+            </w:r>
+            <w:r>
+              <w:rPr>
+                <w:rFonts w:ascii="Arial" w:eastAsia="Times New Roman" w:hAnsi="Arial" w:cs="Arial"/>
+                <w:color w:val="000000"/>
+                <w:lang w:eastAsia="es-CO" w:bidi="ar-SA"/>
+              </w:rPr>
+              <w:t>Ejemplo de interfaz de usuario</w:t>
+            </w:r>
+          </w:p>
+          <w:p>
+            <w:pPr>
+              <w:spacing w:line="240" w:lineRule="auto"/>
+              <w:jc w:val="both"/>
+              <w:textAlignment w:val="baseline"/>
+              <w:rPr>
+                <w:rFonts w:ascii="Arial" w:eastAsia="Times New Roman" w:hAnsi="Arial" w:cs="Arial"/>
+                <w:color w:val="000000"/>
+                <w:lang w:eastAsia="es-CO" w:bidi="ar-SA"/>
+              </w:rPr>
+            </w:pPr>
+          </w:p>
+          <w:p>
+            <w:pPr>
+              <w:spacing w:line="240" w:lineRule="auto"/>
+              <w:jc w:val="both"/>
+              <w:textAlignment w:val="baseline"/>
+              <w:rPr>
+                <w:rFonts w:ascii="Arial" w:eastAsia="Times New Roman" w:hAnsi="Arial" w:cs="Arial"/>
+                <w:color w:val="000000"/>
+                <w:lang w:eastAsia="es-CO" w:bidi="ar-SA"/>
+              </w:rPr>
+            </w:pPr>
+          </w:p>
+          <w:p>
+            <w:pPr>
+              <w:spacing w:line="240" w:lineRule="auto"/>
+              <w:jc w:val="both"/>
+              <w:textAlignment w:val="baseline"/>
+              <w:rPr>
+                <w:rFonts w:ascii="Arial" w:eastAsia="Times New Roman" w:hAnsi="Arial" w:cs="Arial"/>
+                <w:color w:val="000000"/>
+                <w:lang w:eastAsia="es-CO" w:bidi="ar-SA"/>
+              </w:rPr>
+            </w:pPr>
+          </w:p>
+          <w:p>
+            <w:pPr>
+              <w:spacing w:line="240" w:lineRule="auto"/>
+              <w:jc w:val="both"/>
+              <w:textAlignment w:val="baseline"/>
+              <w:rPr>
+                <w:rFonts w:ascii="Arial" w:eastAsia="Times New Roman" w:hAnsi="Arial" w:cs="Arial"/>
+                <w:color w:val="000000"/>
+                <w:lang w:eastAsia="es-CO" w:bidi="ar-SA"/>
+              </w:rPr>
+            </w:pPr>
+          </w:p>
+          <w:p>
+            <w:pPr>
+              <w:spacing w:line="240" w:lineRule="auto"/>
+              <w:jc w:val="both"/>
+              <w:textAlignment w:val="baseline"/>
+              <w:rPr>
+                <w:rFonts w:ascii="Arial" w:eastAsia="Times New Roman" w:hAnsi="Arial" w:cs="Arial"/>
+                <w:color w:val="000000"/>
+                <w:lang w:eastAsia="es-CO" w:bidi="ar-SA"/>
+              </w:rPr>
+            </w:pPr>
+          </w:p>
+          <w:p>
+            <w:pPr>
+              <w:spacing w:line="240" w:lineRule="auto"/>
+              <w:jc w:val="both"/>
+              <w:textAlignment w:val="baseline"/>
+              <w:rPr>
+                <w:rFonts w:ascii="Arial" w:eastAsia="Times New Roman" w:hAnsi="Arial" w:cs="Arial"/>
+                <w:color w:val="000000"/>
+                <w:lang w:eastAsia="es-CO" w:bidi="ar-SA"/>
+              </w:rPr>
+            </w:pPr>
+          </w:p>
+          <w:p>
+            <w:pPr>
+              <w:spacing w:line="240" w:lineRule="auto"/>
+              <w:jc w:val="both"/>
+              <w:textAlignment w:val="baseline"/>
+              <w:rPr>
+                <w:rFonts w:ascii="Arial" w:eastAsia="Times New Roman" w:hAnsi="Arial" w:cs="Arial"/>
+                <w:color w:val="000000"/>
+                <w:lang w:eastAsia="es-CO" w:bidi="ar-SA"/>
+              </w:rPr>
+            </w:pPr>
+          </w:p>
+          <w:p>
+            <w:pPr>
+              <w:spacing w:line="240" w:lineRule="auto"/>
+              <w:jc w:val="both"/>
+              <w:textAlignment w:val="baseline"/>
+              <w:rPr>
+                <w:rFonts w:ascii="Arial" w:eastAsia="Times New Roman" w:hAnsi="Arial" w:cs="Arial"/>
+                <w:color w:val="000000"/>
+                <w:lang w:eastAsia="es-CO" w:bidi="ar-SA"/>
+              </w:rPr>
+            </w:pPr>
+          </w:p>
+          <w:p>
+            <w:pPr>
+              <w:spacing w:line="240" w:lineRule="auto"/>
+              <w:jc w:val="both"/>
+              <w:textAlignment w:val="baseline"/>
+              <w:rPr>
+                <w:rFonts w:ascii="Arial" w:eastAsia="Times New Roman" w:hAnsi="Arial" w:cs="Arial"/>
+                <w:color w:val="000000"/>
+                <w:lang w:eastAsia="es-CO" w:bidi="ar-SA"/>
+              </w:rPr>
+            </w:pPr>
+          </w:p>
+          <w:p>
+            <w:pPr>
+              <w:spacing w:line="240" w:lineRule="auto"/>
+              <w:jc w:val="both"/>
+              <w:textAlignment w:val="baseline"/>
+              <w:rPr>
+                <w:rFonts w:ascii="Arial" w:eastAsia="Times New Roman" w:hAnsi="Arial" w:cs="Arial"/>
+                <w:color w:val="000000"/>
+                <w:lang w:eastAsia="es-CO" w:bidi="ar-SA"/>
+              </w:rPr>
+            </w:pPr>
+          </w:p>
+          <w:p>
+            <w:pPr>
+              <w:spacing w:line="240" w:lineRule="auto"/>
+              <w:jc w:val="both"/>
+              <w:textAlignment w:val="baseline"/>
+              <w:rPr>
+                <w:rFonts w:ascii="Arial" w:eastAsia="Times New Roman" w:hAnsi="Arial" w:cs="Arial"/>
+                <w:color w:val="000000"/>
+                <w:lang w:eastAsia="es-CO" w:bidi="ar-SA"/>
+              </w:rPr>
+            </w:pPr>
+          </w:p>
+          <w:p>
+            <w:pPr>
+              <w:spacing w:line="240" w:lineRule="auto"/>
+              <w:jc w:val="both"/>
+              <w:textAlignment w:val="baseline"/>
+              <w:rPr>
+                <w:rFonts w:ascii="Arial" w:eastAsia="Times New Roman" w:hAnsi="Arial" w:cs="Arial"/>
+                <w:color w:val="000000"/>
+                <w:lang w:eastAsia="es-CO" w:bidi="ar-SA"/>
+              </w:rPr>
+            </w:pPr>
+          </w:p>
+          <w:p>
+            <w:pPr>
+              <w:spacing w:line="240" w:lineRule="auto"/>
+              <w:jc w:val="both"/>
+              <w:textAlignment w:val="baseline"/>
+              <w:rPr>
+                <w:rFonts w:ascii="Arial" w:eastAsia="Times New Roman" w:hAnsi="Arial" w:cs="Arial"/>
+                <w:color w:val="000000"/>
+                <w:lang w:eastAsia="es-CO" w:bidi="ar-SA"/>
+              </w:rPr>
+            </w:pPr>
+          </w:p>
+          <w:p>
+            <w:pPr>
+              <w:spacing w:line="240" w:lineRule="auto"/>
+              <w:jc w:val="both"/>
+              <w:textAlignment w:val="baseline"/>
+              <w:rPr>
+                <w:rFonts w:ascii="Arial" w:eastAsia="Times New Roman" w:hAnsi="Arial" w:cs="Arial"/>
+                <w:color w:val="000000"/>
+                <w:lang w:eastAsia="es-CO" w:bidi="ar-SA"/>
+              </w:rPr>
+            </w:pPr>
+          </w:p>
+          <w:p>
+            <w:pPr>
+              <w:spacing w:line="240" w:lineRule="auto"/>
+              <w:jc w:val="both"/>
+              <w:textAlignment w:val="baseline"/>
+              <w:rPr>
+                <w:rFonts w:ascii="Arial" w:eastAsia="Times New Roman" w:hAnsi="Arial" w:cs="Arial"/>
+                <w:color w:val="000000"/>
+                <w:lang w:eastAsia="es-CO" w:bidi="ar-SA"/>
+              </w:rPr>
+            </w:pPr>
+          </w:p>
+          <w:p>
+            <w:pPr>
+              <w:spacing w:line="240" w:lineRule="auto"/>
+              <w:jc w:val="both"/>
+              <w:textAlignment w:val="baseline"/>
+              <w:rPr>
+                <w:rFonts w:ascii="Arial" w:eastAsia="Times New Roman" w:hAnsi="Arial" w:cs="Arial"/>
+                <w:color w:val="000000"/>
+                <w:lang w:eastAsia="es-CO" w:bidi="ar-SA"/>
+              </w:rPr>
+            </w:pPr>
+          </w:p>
+          <w:p>
+            <w:pPr>
+              <w:spacing w:line="240" w:lineRule="auto"/>
+              <w:jc w:val="both"/>
+              <w:textAlignment w:val="baseline"/>
+              <w:rPr>
+                <w:rFonts w:ascii="Arial" w:eastAsia="Times New Roman" w:hAnsi="Arial" w:cs="Arial"/>
+                <w:color w:val="000000"/>
+                <w:lang w:eastAsia="es-CO" w:bidi="ar-SA"/>
+              </w:rPr>
+            </w:pPr>
+          </w:p>
+          <w:p>
+            <w:pPr>
+              <w:spacing w:line="240" w:lineRule="auto"/>
+              <w:jc w:val="both"/>
+              <w:textAlignment w:val="baseline"/>
+              <w:rPr>
+                <w:rFonts w:ascii="Arial" w:eastAsia="Arial" w:hAnsi="Arial" w:cs="Arial"/>
+              </w:rPr>
+            </w:pPr>
+            <w:r>
+              <w:rPr>
+                <w:rFonts w:ascii="Arial" w:eastAsia="Times New Roman" w:hAnsi="Arial" w:cs="Arial"/>
+                <w:color w:val="000000"/>
+                <w:lang w:eastAsia="es-CO" w:bidi="ar-SA"/>
+              </w:rPr>
+              <w:t>En la interfaz anterior el botón Ingresar incluye los datos en el campo de datos de entrada, y el botón procesar calcula la salida deseada y la muestra en el campo de datos de salida.</w:t>
+            </w:r>
           </w:p>
           <w:p>
             <w:pPr>
@@ -4057,7 +4611,7 @@
               <w:widowControl w:val="0"/>
               <w:numPr>
                 <w:ilvl w:val="0"/>
-                <w:numId w:val="1"/>
+                <w:numId w:val="5"/>
               </w:numPr>
               <w:jc w:val="both"/>
             </w:pPr>
@@ -4074,7 +4628,7 @@
               <w:widowControl w:val="0"/>
               <w:numPr>
                 <w:ilvl w:val="0"/>
-                <w:numId w:val="1"/>
+                <w:numId w:val="5"/>
               </w:numPr>
               <w:jc w:val="both"/>
               <w:rPr>
@@ -4094,7 +4648,7 @@
               <w:widowControl w:val="0"/>
               <w:numPr>
                 <w:ilvl w:val="0"/>
-                <w:numId w:val="1"/>
+                <w:numId w:val="5"/>
               </w:numPr>
               <w:jc w:val="both"/>
               <w:rPr>
@@ -4114,12 +4668,13 @@
               <w:widowControl w:val="0"/>
               <w:numPr>
                 <w:ilvl w:val="0"/>
-                <w:numId w:val="1"/>
+                <w:numId w:val="5"/>
               </w:numPr>
               <w:spacing w:after="160" w:line="259" w:lineRule="auto"/>
               <w:jc w:val="both"/>
               <w:rPr>
                 <w:rFonts w:ascii="Arial" w:eastAsia="Arial" w:hAnsi="Arial" w:cs="Arial"/>
+                <w:color w:val="000000"/>
               </w:rPr>
             </w:pPr>
             <w:r>
@@ -4133,20 +4688,23 @@
             <w:pPr>
               <w:pStyle w:val="LO-normal"/>
               <w:widowControl w:val="0"/>
-              <w:pBdr>
-                <w:top w:val="nil"/>
-                <w:left w:val="nil"/>
-                <w:bottom w:val="nil"/>
-                <w:right w:val="nil"/>
-                <w:between w:val="nil"/>
-              </w:pBdr>
-              <w:spacing w:after="160"/>
-              <w:jc w:val="center"/>
+              <w:numPr>
+                <w:ilvl w:val="0"/>
+                <w:numId w:val="5"/>
+              </w:numPr>
+              <w:spacing w:after="160" w:line="259" w:lineRule="auto"/>
+              <w:jc w:val="both"/>
               <w:rPr>
                 <w:rFonts w:ascii="Arial" w:eastAsia="Arial" w:hAnsi="Arial" w:cs="Arial"/>
                 <w:color w:val="000000"/>
               </w:rPr>
             </w:pPr>
+            <w:r>
+              <w:rPr>
+                <w:rFonts w:ascii="Arial" w:eastAsia="Arial" w:hAnsi="Arial" w:cs="Arial"/>
+              </w:rPr>
+              <w:t>No es necesario replicar con exactitud la interfaz de usuario mostrada de ejemplo, usted puede presentar un diseño propio que cumpla con los requerimientos minimos solicitados para la GUI.</w:t>
+            </w:r>
           </w:p>
         </w:tc>
       </w:tr>
@@ -4168,7 +4726,7 @@
       </w:pPr>
     </w:p>
     <w:sectPr>
-      <w:headerReference w:type="default" r:id="rId8"/>
+      <w:headerReference w:type="default" r:id="rId9"/>
       <w:pgSz w:w="12240" w:h="15840"/>
       <w:pgMar w:top="1417" w:right="1701" w:bottom="1417" w:left="1701" w:header="708" w:footer="0" w:gutter="0"/>
       <w:pgNumType w:start="1"/>
@@ -4492,6 +5050,120 @@
     </w:lvl>
   </w:abstractNum>
   <w:abstractNum w:abstractNumId="2" w15:restartNumberingAfterBreak="0">
+    <w:nsid w:val="33E04AA0"/>
+    <w:multiLevelType w:val="hybridMultilevel"/>
+    <w:tmpl w:val="D7CC45C6"/>
+    <w:lvl w:ilvl="0" w:tplc="BA68A90C">
+      <w:start w:val="81"/>
+      <w:numFmt w:val="bullet"/>
+      <w:lvlText w:val=""/>
+      <w:lvlJc w:val="left"/>
+      <w:pPr>
+        <w:ind w:left="720" w:hanging="360"/>
+      </w:pPr>
+      <w:rPr>
+        <w:rFonts w:ascii="Symbol" w:eastAsia="Arial" w:hAnsi="Symbol" w:cs="Arial" w:hint="default"/>
+        <w:color w:val="auto"/>
+      </w:rPr>
+    </w:lvl>
+    <w:lvl w:ilvl="1" w:tplc="240A0003" w:tentative="1">
+      <w:start w:val="1"/>
+      <w:numFmt w:val="bullet"/>
+      <w:lvlText w:val="o"/>
+      <w:lvlJc w:val="left"/>
+      <w:pPr>
+        <w:ind w:left="1440" w:hanging="360"/>
+      </w:pPr>
+      <w:rPr>
+        <w:rFonts w:ascii="Courier New" w:hAnsi="Courier New" w:cs="Courier New" w:hint="default"/>
+      </w:rPr>
+    </w:lvl>
+    <w:lvl w:ilvl="2" w:tplc="240A0005" w:tentative="1">
+      <w:start w:val="1"/>
+      <w:numFmt w:val="bullet"/>
+      <w:lvlText w:val=""/>
+      <w:lvlJc w:val="left"/>
+      <w:pPr>
+        <w:ind w:left="2160" w:hanging="360"/>
+      </w:pPr>
+      <w:rPr>
+        <w:rFonts w:ascii="Wingdings" w:hAnsi="Wingdings" w:hint="default"/>
+      </w:rPr>
+    </w:lvl>
+    <w:lvl w:ilvl="3" w:tplc="240A0001" w:tentative="1">
+      <w:start w:val="1"/>
+      <w:numFmt w:val="bullet"/>
+      <w:lvlText w:val=""/>
+      <w:lvlJc w:val="left"/>
+      <w:pPr>
+        <w:ind w:left="2880" w:hanging="360"/>
+      </w:pPr>
+      <w:rPr>
+        <w:rFonts w:ascii="Symbol" w:hAnsi="Symbol" w:hint="default"/>
+      </w:rPr>
+    </w:lvl>
+    <w:lvl w:ilvl="4" w:tplc="240A0003" w:tentative="1">
+      <w:start w:val="1"/>
+      <w:numFmt w:val="bullet"/>
+      <w:lvlText w:val="o"/>
+      <w:lvlJc w:val="left"/>
+      <w:pPr>
+        <w:ind w:left="3600" w:hanging="360"/>
+      </w:pPr>
+      <w:rPr>
+        <w:rFonts w:ascii="Courier New" w:hAnsi="Courier New" w:cs="Courier New" w:hint="default"/>
+      </w:rPr>
+    </w:lvl>
+    <w:lvl w:ilvl="5" w:tplc="240A0005" w:tentative="1">
+      <w:start w:val="1"/>
+      <w:numFmt w:val="bullet"/>
+      <w:lvlText w:val=""/>
+      <w:lvlJc w:val="left"/>
+      <w:pPr>
+        <w:ind w:left="4320" w:hanging="360"/>
+      </w:pPr>
+      <w:rPr>
+        <w:rFonts w:ascii="Wingdings" w:hAnsi="Wingdings" w:hint="default"/>
+      </w:rPr>
+    </w:lvl>
+    <w:lvl w:ilvl="6" w:tplc="240A0001" w:tentative="1">
+      <w:start w:val="1"/>
+      <w:numFmt w:val="bullet"/>
+      <w:lvlText w:val=""/>
+      <w:lvlJc w:val="left"/>
+      <w:pPr>
+        <w:ind w:left="5040" w:hanging="360"/>
+      </w:pPr>
+      <w:rPr>
+        <w:rFonts w:ascii="Symbol" w:hAnsi="Symbol" w:hint="default"/>
+      </w:rPr>
+    </w:lvl>
+    <w:lvl w:ilvl="7" w:tplc="240A0003" w:tentative="1">
+      <w:start w:val="1"/>
+      <w:numFmt w:val="bullet"/>
+      <w:lvlText w:val="o"/>
+      <w:lvlJc w:val="left"/>
+      <w:pPr>
+        <w:ind w:left="5760" w:hanging="360"/>
+      </w:pPr>
+      <w:rPr>
+        <w:rFonts w:ascii="Courier New" w:hAnsi="Courier New" w:cs="Courier New" w:hint="default"/>
+      </w:rPr>
+    </w:lvl>
+    <w:lvl w:ilvl="8" w:tplc="240A0005" w:tentative="1">
+      <w:start w:val="1"/>
+      <w:numFmt w:val="bullet"/>
+      <w:lvlText w:val=""/>
+      <w:lvlJc w:val="left"/>
+      <w:pPr>
+        <w:ind w:left="6480" w:hanging="360"/>
+      </w:pPr>
+      <w:rPr>
+        <w:rFonts w:ascii="Wingdings" w:hAnsi="Wingdings" w:hint="default"/>
+      </w:rPr>
+    </w:lvl>
+  </w:abstractNum>
+  <w:abstractNum w:abstractNumId="3" w15:restartNumberingAfterBreak="0">
     <w:nsid w:val="41174434"/>
     <w:multiLevelType w:val="multilevel"/>
     <w:tmpl w:val="8FD6836E"/>
@@ -4616,7 +5288,7 @@
       </w:rPr>
     </w:lvl>
   </w:abstractNum>
-  <w:abstractNum w:abstractNumId="3" w15:restartNumberingAfterBreak="0">
+  <w:abstractNum w:abstractNumId="4" w15:restartNumberingAfterBreak="0">
     <w:nsid w:val="4B775FC0"/>
     <w:multiLevelType w:val="multilevel"/>
     <w:tmpl w:val="22A6ACFE"/>
@@ -4729,17 +5401,148 @@
       </w:rPr>
     </w:lvl>
   </w:abstractNum>
+  <w:abstractNum w:abstractNumId="5" w15:restartNumberingAfterBreak="0">
+    <w:nsid w:val="7EE56AF0"/>
+    <w:multiLevelType w:val="multilevel"/>
+    <w:tmpl w:val="9F74921E"/>
+    <w:lvl w:ilvl="0">
+      <w:start w:val="1"/>
+      <w:numFmt w:val="bullet"/>
+      <w:lvlText w:val="●"/>
+      <w:lvlJc w:val="left"/>
+      <w:pPr>
+        <w:ind w:left="720" w:hanging="360"/>
+      </w:pPr>
+      <w:rPr>
+        <w:rFonts w:ascii="Noto Sans Symbols" w:eastAsia="Noto Sans Symbols" w:hAnsi="Noto Sans Symbols" w:cs="Noto Sans Symbols"/>
+        <w:b w:val="0"/>
+        <w:sz w:val="22"/>
+        <w:szCs w:val="22"/>
+        <w:u w:val="none"/>
+      </w:rPr>
+    </w:lvl>
+    <w:lvl w:ilvl="1">
+      <w:start w:val="1"/>
+      <w:numFmt w:val="bullet"/>
+      <w:lvlText w:val="🌕"/>
+      <w:lvlJc w:val="left"/>
+      <w:pPr>
+        <w:ind w:left="1440" w:hanging="360"/>
+      </w:pPr>
+      <w:rPr>
+        <w:rFonts w:ascii="Noto Sans Symbols" w:eastAsia="Noto Sans Symbols" w:hAnsi="Noto Sans Symbols" w:cs="Noto Sans Symbols"/>
+        <w:u w:val="none"/>
+      </w:rPr>
+    </w:lvl>
+    <w:lvl w:ilvl="2">
+      <w:start w:val="1"/>
+      <w:numFmt w:val="bullet"/>
+      <w:lvlText w:val="■"/>
+      <w:lvlJc w:val="left"/>
+      <w:pPr>
+        <w:ind w:left="2160" w:hanging="360"/>
+      </w:pPr>
+      <w:rPr>
+        <w:rFonts w:ascii="Noto Sans Symbols" w:eastAsia="Noto Sans Symbols" w:hAnsi="Noto Sans Symbols" w:cs="Noto Sans Symbols"/>
+        <w:u w:val="none"/>
+      </w:rPr>
+    </w:lvl>
+    <w:lvl w:ilvl="3">
+      <w:start w:val="1"/>
+      <w:numFmt w:val="bullet"/>
+      <w:lvlText w:val="●"/>
+      <w:lvlJc w:val="left"/>
+      <w:pPr>
+        <w:ind w:left="2880" w:hanging="360"/>
+      </w:pPr>
+      <w:rPr>
+        <w:rFonts w:ascii="Noto Sans Symbols" w:eastAsia="Noto Sans Symbols" w:hAnsi="Noto Sans Symbols" w:cs="Noto Sans Symbols"/>
+        <w:u w:val="none"/>
+      </w:rPr>
+    </w:lvl>
+    <w:lvl w:ilvl="4">
+      <w:start w:val="1"/>
+      <w:numFmt w:val="bullet"/>
+      <w:lvlText w:val="🌕"/>
+      <w:lvlJc w:val="left"/>
+      <w:pPr>
+        <w:ind w:left="3600" w:hanging="360"/>
+      </w:pPr>
+      <w:rPr>
+        <w:rFonts w:ascii="Noto Sans Symbols" w:eastAsia="Noto Sans Symbols" w:hAnsi="Noto Sans Symbols" w:cs="Noto Sans Symbols"/>
+        <w:u w:val="none"/>
+      </w:rPr>
+    </w:lvl>
+    <w:lvl w:ilvl="5">
+      <w:start w:val="1"/>
+      <w:numFmt w:val="bullet"/>
+      <w:lvlText w:val="■"/>
+      <w:lvlJc w:val="left"/>
+      <w:pPr>
+        <w:ind w:left="4320" w:hanging="360"/>
+      </w:pPr>
+      <w:rPr>
+        <w:rFonts w:ascii="Noto Sans Symbols" w:eastAsia="Noto Sans Symbols" w:hAnsi="Noto Sans Symbols" w:cs="Noto Sans Symbols"/>
+        <w:u w:val="none"/>
+      </w:rPr>
+    </w:lvl>
+    <w:lvl w:ilvl="6">
+      <w:start w:val="1"/>
+      <w:numFmt w:val="bullet"/>
+      <w:lvlText w:val="●"/>
+      <w:lvlJc w:val="left"/>
+      <w:pPr>
+        <w:ind w:left="5040" w:hanging="360"/>
+      </w:pPr>
+      <w:rPr>
+        <w:rFonts w:ascii="Noto Sans Symbols" w:eastAsia="Noto Sans Symbols" w:hAnsi="Noto Sans Symbols" w:cs="Noto Sans Symbols"/>
+        <w:u w:val="none"/>
+      </w:rPr>
+    </w:lvl>
+    <w:lvl w:ilvl="7">
+      <w:start w:val="1"/>
+      <w:numFmt w:val="bullet"/>
+      <w:lvlText w:val="🌕"/>
+      <w:lvlJc w:val="left"/>
+      <w:pPr>
+        <w:ind w:left="5760" w:hanging="360"/>
+      </w:pPr>
+      <w:rPr>
+        <w:rFonts w:ascii="Noto Sans Symbols" w:eastAsia="Noto Sans Symbols" w:hAnsi="Noto Sans Symbols" w:cs="Noto Sans Symbols"/>
+        <w:u w:val="none"/>
+      </w:rPr>
+    </w:lvl>
+    <w:lvl w:ilvl="8">
+      <w:start w:val="1"/>
+      <w:numFmt w:val="bullet"/>
+      <w:lvlText w:val="■"/>
+      <w:lvlJc w:val="left"/>
+      <w:pPr>
+        <w:ind w:left="6480" w:hanging="360"/>
+      </w:pPr>
+      <w:rPr>
+        <w:rFonts w:ascii="Noto Sans Symbols" w:eastAsia="Noto Sans Symbols" w:hAnsi="Noto Sans Symbols" w:cs="Noto Sans Symbols"/>
+        <w:u w:val="none"/>
+      </w:rPr>
+    </w:lvl>
+  </w:abstractNum>
   <w:num w:numId="1">
-    <w:abstractNumId w:val="2"/>
+    <w:abstractNumId w:val="3"/>
   </w:num>
   <w:num w:numId="2">
-    <w:abstractNumId w:val="3"/>
+    <w:abstractNumId w:val="4"/>
   </w:num>
   <w:num w:numId="3">
     <w:abstractNumId w:val="1"/>
   </w:num>
   <w:num w:numId="4">
     <w:abstractNumId w:val="0"/>
+  </w:num>
+  <w:num w:numId="5">
+    <w:abstractNumId w:val="5"/>
+  </w:num>
+  <w:num w:numId="6">
+    <w:abstractNumId w:val="2"/>
   </w:num>
 </w:numbering>
 </file>

</xml_diff>